<commit_message>
RELEASE: Version 2 Final (Static 3D Environment + Hybrid Model)
</commit_message>
<xml_diff>
--- a/iac.DOCX
+++ b/iac.DOCX
@@ -3265,6 +3265,327 @@
     </w:p>
     <w:p>
       <w:pPr>
+        <w:ind w:left="360"/>
+      </w:pPr>
+      <w:proofErr w:type="spellStart"/>
+      <w:r>
+        <w:rPr>
+          <w:b/>
+          <w:bCs/>
+        </w:rPr>
+        <w:t>Implementation</w:t>
+      </w:r>
+      <w:proofErr w:type="spellEnd"/>
+      <w:r>
+        <w:rPr>
+          <w:b/>
+          <w:bCs/>
+        </w:rPr>
+        <w:t xml:space="preserve"> </w:t>
+      </w:r>
+      <w:proofErr w:type="spellStart"/>
+      <w:r>
+        <w:rPr>
+          <w:b/>
+          <w:bCs/>
+        </w:rPr>
+        <w:t>Details</w:t>
+      </w:r>
+      <w:proofErr w:type="spellEnd"/>
+      <w:r>
+        <w:t xml:space="preserve">: </w:t>
+      </w:r>
+      <w:proofErr w:type="spellStart"/>
+      <w:r>
+        <w:t>The</w:t>
+      </w:r>
+      <w:proofErr w:type="spellEnd"/>
+      <w:r>
+        <w:t xml:space="preserve"> 3D-CNN </w:t>
+      </w:r>
+      <w:proofErr w:type="spellStart"/>
+      <w:r>
+        <w:t>encoder</w:t>
+      </w:r>
+      <w:proofErr w:type="spellEnd"/>
+      <w:r>
+        <w:t xml:space="preserve"> </w:t>
+      </w:r>
+      <w:proofErr w:type="spellStart"/>
+      <w:r>
+        <w:t>consists</w:t>
+      </w:r>
+      <w:proofErr w:type="spellEnd"/>
+      <w:r>
+        <w:t xml:space="preserve"> of 4 </w:t>
+      </w:r>
+      <w:proofErr w:type="spellStart"/>
+      <w:r>
+        <w:t>layers</w:t>
+      </w:r>
+      <w:proofErr w:type="spellEnd"/>
+      <w:r>
+        <w:t xml:space="preserve"> </w:t>
+      </w:r>
+      <w:proofErr w:type="spellStart"/>
+      <w:r>
+        <w:t>with</w:t>
+      </w:r>
+      <w:proofErr w:type="spellEnd"/>
+      <w:r>
+        <w:t xml:space="preserve"> [16, 32, 64, 128] </w:t>
+      </w:r>
+      <w:proofErr w:type="spellStart"/>
+      <w:r>
+        <w:t>filters</w:t>
+      </w:r>
+      <w:proofErr w:type="spellEnd"/>
+      <w:r>
+        <w:t xml:space="preserve"> </w:t>
+      </w:r>
+      <w:proofErr w:type="spellStart"/>
+      <w:r>
+        <w:t>respectively</w:t>
+      </w:r>
+      <w:proofErr w:type="spellEnd"/>
+      <w:r>
+        <w:t xml:space="preserve">, </w:t>
+      </w:r>
+      <w:proofErr w:type="spellStart"/>
+      <w:r>
+        <w:t>using</w:t>
+      </w:r>
+      <w:proofErr w:type="spellEnd"/>
+      <w:r>
+        <w:t xml:space="preserve"> 3x3x3 </w:t>
+      </w:r>
+      <w:proofErr w:type="spellStart"/>
+      <w:r>
+        <w:t>kernels</w:t>
+      </w:r>
+      <w:proofErr w:type="spellEnd"/>
+      <w:r>
+        <w:t xml:space="preserve"> </w:t>
+      </w:r>
+      <w:proofErr w:type="spellStart"/>
+      <w:r>
+        <w:t>and</w:t>
+      </w:r>
+      <w:proofErr w:type="spellEnd"/>
+      <w:r>
+        <w:t xml:space="preserve"> </w:t>
+      </w:r>
+      <w:proofErr w:type="spellStart"/>
+      <w:r>
+        <w:t>Max-Pooling</w:t>
+      </w:r>
+      <w:proofErr w:type="spellEnd"/>
+      <w:r>
+        <w:t xml:space="preserve">. </w:t>
+      </w:r>
+      <w:proofErr w:type="spellStart"/>
+      <w:r>
+        <w:t>The</w:t>
+      </w:r>
+      <w:proofErr w:type="spellEnd"/>
+      <w:r>
+        <w:t xml:space="preserve"> MLP </w:t>
+      </w:r>
+      <w:proofErr w:type="spellStart"/>
+      <w:r>
+        <w:t>decoder</w:t>
+      </w:r>
+      <w:proofErr w:type="spellEnd"/>
+      <w:r>
+        <w:t xml:space="preserve"> has two </w:t>
+      </w:r>
+      <w:proofErr w:type="spellStart"/>
+      <w:r>
+        <w:t>hidden</w:t>
+      </w:r>
+      <w:proofErr w:type="spellEnd"/>
+      <w:r>
+        <w:t xml:space="preserve"> </w:t>
+      </w:r>
+      <w:proofErr w:type="spellStart"/>
+      <w:r>
+        <w:t>layers</w:t>
+      </w:r>
+      <w:proofErr w:type="spellEnd"/>
+      <w:r>
+        <w:t xml:space="preserve"> of size [512, 256] </w:t>
+      </w:r>
+      <w:proofErr w:type="spellStart"/>
+      <w:r>
+        <w:t>with</w:t>
+      </w:r>
+      <w:proofErr w:type="spellEnd"/>
+      <w:r>
+        <w:t xml:space="preserve"> </w:t>
+      </w:r>
+      <w:proofErr w:type="spellStart"/>
+      <w:r>
+        <w:t>ReLU</w:t>
+      </w:r>
+      <w:proofErr w:type="spellEnd"/>
+      <w:r>
+        <w:t xml:space="preserve"> </w:t>
+      </w:r>
+      <w:proofErr w:type="spellStart"/>
+      <w:r>
+        <w:t>activations</w:t>
+      </w:r>
+      <w:proofErr w:type="spellEnd"/>
+      <w:r>
+        <w:t xml:space="preserve"> </w:t>
+      </w:r>
+      <w:proofErr w:type="spellStart"/>
+      <w:r>
+        <w:t>and</w:t>
+      </w:r>
+      <w:proofErr w:type="spellEnd"/>
+      <w:r>
+        <w:t xml:space="preserve"> a </w:t>
+      </w:r>
+      <w:proofErr w:type="spellStart"/>
+      <w:r>
+        <w:t>Dropout</w:t>
+      </w:r>
+      <w:proofErr w:type="spellEnd"/>
+      <w:r>
+        <w:t xml:space="preserve"> rate of 0.3 </w:t>
+      </w:r>
+      <w:proofErr w:type="spellStart"/>
+      <w:r>
+        <w:t>to</w:t>
+      </w:r>
+      <w:proofErr w:type="spellEnd"/>
+      <w:r>
+        <w:t xml:space="preserve"> </w:t>
+      </w:r>
+      <w:proofErr w:type="spellStart"/>
+      <w:r>
+        <w:t>prevent</w:t>
+      </w:r>
+      <w:proofErr w:type="spellEnd"/>
+      <w:r>
+        <w:t xml:space="preserve"> </w:t>
+      </w:r>
+      <w:proofErr w:type="spellStart"/>
+      <w:r>
+        <w:t>overfitting</w:t>
+      </w:r>
+      <w:proofErr w:type="spellEnd"/>
+      <w:r>
+        <w:t xml:space="preserve">. </w:t>
+      </w:r>
+      <w:proofErr w:type="spellStart"/>
+      <w:r>
+        <w:t>The</w:t>
+      </w:r>
+      <w:proofErr w:type="spellEnd"/>
+      <w:r>
+        <w:t xml:space="preserve"> model </w:t>
+      </w:r>
+      <w:proofErr w:type="spellStart"/>
+      <w:r>
+        <w:t>was</w:t>
+      </w:r>
+      <w:proofErr w:type="spellEnd"/>
+      <w:r>
+        <w:t xml:space="preserve"> </w:t>
+      </w:r>
+      <w:proofErr w:type="spellStart"/>
+      <w:r>
+        <w:t>trained</w:t>
+      </w:r>
+      <w:proofErr w:type="spellEnd"/>
+      <w:r>
+        <w:t xml:space="preserve"> on a </w:t>
+      </w:r>
+      <w:proofErr w:type="spellStart"/>
+      <w:r>
+        <w:t>dataset</w:t>
+      </w:r>
+      <w:proofErr w:type="spellEnd"/>
+      <w:r>
+        <w:t xml:space="preserve"> of 10,000 </w:t>
+      </w:r>
+      <w:proofErr w:type="spellStart"/>
+      <w:r>
+        <w:t>samples</w:t>
+      </w:r>
+      <w:proofErr w:type="spellEnd"/>
+      <w:r>
+        <w:t xml:space="preserve"> (</w:t>
+      </w:r>
+      <w:proofErr w:type="spellStart"/>
+      <w:r>
+        <w:t>split</w:t>
+      </w:r>
+      <w:proofErr w:type="spellEnd"/>
+      <w:r>
+        <w:t xml:space="preserve"> 80% </w:t>
+      </w:r>
+      <w:proofErr w:type="spellStart"/>
+      <w:r>
+        <w:t>train</w:t>
+      </w:r>
+      <w:proofErr w:type="spellEnd"/>
+      <w:r>
+        <w:t xml:space="preserve">, 20% </w:t>
+      </w:r>
+      <w:proofErr w:type="spellStart"/>
+      <w:r>
+        <w:t>validation</w:t>
+      </w:r>
+      <w:proofErr w:type="spellEnd"/>
+      <w:r>
+        <w:t xml:space="preserve">) </w:t>
+      </w:r>
+      <w:proofErr w:type="spellStart"/>
+      <w:r>
+        <w:t>using</w:t>
+      </w:r>
+      <w:proofErr w:type="spellEnd"/>
+      <w:r>
+        <w:t xml:space="preserve"> </w:t>
+      </w:r>
+      <w:proofErr w:type="spellStart"/>
+      <w:r>
+        <w:t>the</w:t>
+      </w:r>
+      <w:proofErr w:type="spellEnd"/>
+      <w:r>
+        <w:t xml:space="preserve"> Adam </w:t>
+      </w:r>
+      <w:proofErr w:type="spellStart"/>
+      <w:r>
+        <w:t>optimizer</w:t>
+      </w:r>
+      <w:proofErr w:type="spellEnd"/>
+      <w:r>
+        <w:t xml:space="preserve"> </w:t>
+      </w:r>
+      <w:proofErr w:type="spellStart"/>
+      <w:r>
+        <w:t>with</w:t>
+      </w:r>
+      <w:proofErr w:type="spellEnd"/>
+      <w:r>
+        <w:t xml:space="preserve"> a </w:t>
+      </w:r>
+      <w:proofErr w:type="spellStart"/>
+      <w:r>
+        <w:t>learning</w:t>
+      </w:r>
+      <w:proofErr w:type="spellEnd"/>
+      <w:r>
+        <w:t xml:space="preserve"> rate of 1e-3.</w:t>
+      </w:r>
+    </w:p>
+    <w:p>
+      <w:pPr>
         <w:pStyle w:val="Heading3"/>
       </w:pPr>
       <w:r>
@@ -3459,6 +3780,7 @@
           <w:b/>
           <w:bCs/>
         </w:rPr>
+        <w:lastRenderedPageBreak/>
         <w:t>Physics-Based</w:t>
       </w:r>
       <w:proofErr w:type="spellEnd"/>
@@ -3699,7 +4021,31 @@
         </m:sSub>
       </m:oMath>
       <w:r>
-        <w:t xml:space="preserve"> to the nearest free space surface. This step is iterative but converges rapidly (typically 2-3 iterations).</w:t>
+        <w:t xml:space="preserve"> to the nearest free space surface. This step is iterative but converges </w:t>
+      </w:r>
+      <w:proofErr w:type="spellStart"/>
+      <w:r>
+        <w:t>rapidly</w:t>
+      </w:r>
+      <w:proofErr w:type="spellEnd"/>
+      <w:r>
+        <w:t xml:space="preserve"> (</w:t>
+      </w:r>
+      <w:proofErr w:type="spellStart"/>
+      <w:r>
+        <w:t>typically</w:t>
+      </w:r>
+      <w:proofErr w:type="spellEnd"/>
+      <w:r>
+        <w:t xml:space="preserve"> 2-3 </w:t>
+      </w:r>
+      <w:proofErr w:type="spellStart"/>
+      <w:r>
+        <w:t>iterations</w:t>
+      </w:r>
+      <w:proofErr w:type="spellEnd"/>
+      <w:r>
+        <w:t>).</w:t>
       </w:r>
     </w:p>
     <w:p>
@@ -3846,7 +4192,6 @@
         <w:pStyle w:val="Heading2"/>
       </w:pPr>
       <w:r>
-        <w:lastRenderedPageBreak/>
         <w:t xml:space="preserve">4. </w:t>
       </w:r>
       <w:proofErr w:type="spellStart"/>
@@ -4250,42 +4595,6 @@
         </w:rPr>
         <w:t xml:space="preserve"> Analysis</w:t>
       </w:r>
-    </w:p>
-    <w:tbl>
-      <w:tblPr>
-        <w:tblW w:w="0" w:type="auto"/>
-        <w:tblCellSpacing w:w="15" w:type="dxa"/>
-        <w:tblCellMar>
-          <w:top w:w="15" w:type="dxa"/>
-          <w:left w:w="15" w:type="dxa"/>
-          <w:bottom w:w="15" w:type="dxa"/>
-          <w:right w:w="15" w:type="dxa"/>
-        </w:tblCellMar>
-        <w:tblLook w:val="04A0" w:firstRow="1" w:lastRow="0" w:firstColumn="1" w:lastColumn="0" w:noHBand="0" w:noVBand="1"/>
-      </w:tblPr>
-      <w:tblGrid>
-        <w:gridCol w:w="96"/>
-      </w:tblGrid>
-      <w:tr>
-        <w:trPr>
-          <w:tblCellSpacing w:w="15" w:type="dxa"/>
-        </w:trPr>
-        <w:tc>
-          <w:tcPr>
-            <w:tcW w:w="0" w:type="auto"/>
-            <w:vAlign w:val="center"/>
-            <w:hideMark/>
-          </w:tcPr>
-          <w:p/>
-        </w:tc>
-      </w:tr>
-    </w:tbl>
-    <w:p>
-      <w:pPr>
-        <w:rPr>
-          <w:vanish/>
-        </w:rPr>
-      </w:pPr>
     </w:p>
     <w:tbl>
       <w:tblPr>
@@ -4294,10 +4603,10 @@
         <w:tblLook w:val="04A0" w:firstRow="1" w:lastRow="0" w:firstColumn="1" w:lastColumn="0" w:noHBand="0" w:noVBand="1"/>
       </w:tblPr>
       <w:tblGrid>
-        <w:gridCol w:w="1795"/>
+        <w:gridCol w:w="1719"/>
         <w:gridCol w:w="2658"/>
         <w:gridCol w:w="2390"/>
-        <w:gridCol w:w="1873"/>
+        <w:gridCol w:w="1983"/>
       </w:tblGrid>
       <w:tr>
         <w:tc>
@@ -4308,6 +4617,10 @@
           <w:p>
             <w:pPr>
               <w:spacing w:after="160" w:line="278" w:lineRule="auto"/>
+              <w:rPr>
+                <w:b/>
+                <w:bCs/>
+              </w:rPr>
             </w:pPr>
             <w:proofErr w:type="spellStart"/>
             <w:r>
@@ -4328,6 +4641,10 @@
           <w:p>
             <w:pPr>
               <w:spacing w:after="160" w:line="278" w:lineRule="auto"/>
+              <w:rPr>
+                <w:b/>
+                <w:bCs/>
+              </w:rPr>
             </w:pPr>
             <w:proofErr w:type="spellStart"/>
             <w:r>
@@ -4371,6 +4688,10 @@
           <w:p>
             <w:pPr>
               <w:spacing w:after="160" w:line="278" w:lineRule="auto"/>
+              <w:rPr>
+                <w:b/>
+                <w:bCs/>
+              </w:rPr>
             </w:pPr>
             <w:proofErr w:type="spellStart"/>
             <w:r>
@@ -4414,6 +4735,10 @@
           <w:p>
             <w:pPr>
               <w:spacing w:after="160" w:line="278" w:lineRule="auto"/>
+              <w:rPr>
+                <w:b/>
+                <w:bCs/>
+              </w:rPr>
             </w:pPr>
             <w:proofErr w:type="spellStart"/>
             <w:r>
@@ -4439,18 +4764,10 @@
             </w:pPr>
             <w:proofErr w:type="spellStart"/>
             <w:r>
-              <w:rPr>
-                <w:b/>
-                <w:bCs/>
-              </w:rPr>
               <w:t>Success</w:t>
             </w:r>
             <w:proofErr w:type="spellEnd"/>
             <w:r>
-              <w:rPr>
-                <w:b/>
-                <w:bCs/>
-              </w:rPr>
               <w:t xml:space="preserve"> Rate</w:t>
             </w:r>
           </w:p>
@@ -4479,10 +4796,6 @@
               <w:spacing w:after="160" w:line="278" w:lineRule="auto"/>
             </w:pPr>
             <w:r>
-              <w:rPr>
-                <w:b/>
-                <w:bCs/>
-              </w:rPr>
               <w:t>100%</w:t>
             </w:r>
           </w:p>
@@ -4495,17 +4808,33 @@
           <w:p>
             <w:pPr>
               <w:spacing w:after="160" w:line="278" w:lineRule="auto"/>
+              <w:rPr>
+                <w:b/>
+                <w:bCs/>
+              </w:rPr>
             </w:pPr>
             <w:proofErr w:type="spellStart"/>
             <w:r>
+              <w:rPr>
+                <w:b/>
+                <w:bCs/>
+              </w:rPr>
               <w:t>Equal</w:t>
             </w:r>
             <w:proofErr w:type="spellEnd"/>
             <w:r>
+              <w:rPr>
+                <w:b/>
+                <w:bCs/>
+              </w:rPr>
               <w:t xml:space="preserve"> </w:t>
             </w:r>
             <w:proofErr w:type="spellStart"/>
             <w:r>
+              <w:rPr>
+                <w:b/>
+                <w:bCs/>
+              </w:rPr>
               <w:t>Reliability</w:t>
             </w:r>
             <w:proofErr w:type="spellEnd"/>
@@ -4524,18 +4853,10 @@
             </w:pPr>
             <w:proofErr w:type="spellStart"/>
             <w:r>
-              <w:rPr>
-                <w:b/>
-                <w:bCs/>
-              </w:rPr>
               <w:t>Mean</w:t>
             </w:r>
             <w:proofErr w:type="spellEnd"/>
             <w:r>
-              <w:rPr>
-                <w:b/>
-                <w:bCs/>
-              </w:rPr>
               <w:t xml:space="preserve"> Runtime</w:t>
             </w:r>
           </w:p>
@@ -4567,6 +4888,10 @@
           <w:p>
             <w:pPr>
               <w:spacing w:after="160" w:line="278" w:lineRule="auto"/>
+              <w:rPr>
+                <w:b/>
+                <w:bCs/>
+              </w:rPr>
             </w:pPr>
             <w:r>
               <w:rPr>
@@ -4596,18 +4921,10 @@
               <w:spacing w:after="160" w:line="278" w:lineRule="auto"/>
             </w:pPr>
             <w:r>
-              <w:rPr>
-                <w:b/>
-                <w:bCs/>
-              </w:rPr>
               <w:t xml:space="preserve">13.0x </w:t>
             </w:r>
             <w:proofErr w:type="spellStart"/>
             <w:r>
-              <w:rPr>
-                <w:b/>
-                <w:bCs/>
-              </w:rPr>
               <w:t>Faster</w:t>
             </w:r>
             <w:proofErr w:type="spellEnd"/>
@@ -4626,18 +4943,86 @@
             </w:pPr>
             <w:proofErr w:type="spellStart"/>
             <w:r>
+              <w:t>Peak</w:t>
+            </w:r>
+            <w:proofErr w:type="spellEnd"/>
+            <w:r>
+              <w:t xml:space="preserve"> Memory</w:t>
+            </w:r>
+          </w:p>
+        </w:tc>
+        <w:tc>
+          <w:tcPr>
+            <w:tcW w:w="0" w:type="auto"/>
+            <w:hideMark/>
+          </w:tcPr>
+          <w:p>
+            <w:pPr>
+              <w:spacing w:after="160" w:line="278" w:lineRule="auto"/>
+            </w:pPr>
+            <w:r>
+              <w:t>~850 MB</w:t>
+            </w:r>
+          </w:p>
+        </w:tc>
+        <w:tc>
+          <w:tcPr>
+            <w:tcW w:w="0" w:type="auto"/>
+            <w:hideMark/>
+          </w:tcPr>
+          <w:p>
+            <w:pPr>
+              <w:spacing w:after="160" w:line="278" w:lineRule="auto"/>
               <w:rPr>
                 <w:b/>
                 <w:bCs/>
               </w:rPr>
-              <w:t>Worst</w:t>
-            </w:r>
-            <w:proofErr w:type="spellEnd"/>
+            </w:pPr>
             <w:r>
               <w:rPr>
                 <w:b/>
                 <w:bCs/>
               </w:rPr>
+              <w:t>~185 MB</w:t>
+            </w:r>
+          </w:p>
+        </w:tc>
+        <w:tc>
+          <w:tcPr>
+            <w:tcW w:w="0" w:type="auto"/>
+            <w:hideMark/>
+          </w:tcPr>
+          <w:p>
+            <w:pPr>
+              <w:spacing w:after="160" w:line="278" w:lineRule="auto"/>
+            </w:pPr>
+            <w:r>
+              <w:t xml:space="preserve">4.5x </w:t>
+            </w:r>
+            <w:proofErr w:type="spellStart"/>
+            <w:r>
+              <w:t>Efficient</w:t>
+            </w:r>
+            <w:proofErr w:type="spellEnd"/>
+          </w:p>
+        </w:tc>
+      </w:tr>
+      <w:tr>
+        <w:tc>
+          <w:tcPr>
+            <w:tcW w:w="0" w:type="auto"/>
+            <w:hideMark/>
+          </w:tcPr>
+          <w:p>
+            <w:pPr>
+              <w:spacing w:after="160" w:line="278" w:lineRule="auto"/>
+            </w:pPr>
+            <w:proofErr w:type="spellStart"/>
+            <w:r>
+              <w:t>Worst</w:t>
+            </w:r>
+            <w:proofErr w:type="spellEnd"/>
+            <w:r>
               <w:t>-Case</w:t>
             </w:r>
           </w:p>
@@ -4669,12 +5054,24 @@
           <w:p>
             <w:pPr>
               <w:spacing w:after="160" w:line="278" w:lineRule="auto"/>
+              <w:rPr>
+                <w:b/>
+                <w:bCs/>
+              </w:rPr>
             </w:pPr>
             <w:r>
+              <w:rPr>
+                <w:b/>
+                <w:bCs/>
+              </w:rPr>
               <w:t xml:space="preserve">~600 </w:t>
             </w:r>
             <w:proofErr w:type="spellStart"/>
             <w:r>
+              <w:rPr>
+                <w:b/>
+                <w:bCs/>
+              </w:rPr>
               <w:t>ms</w:t>
             </w:r>
             <w:proofErr w:type="spellEnd"/>
@@ -4698,6 +5095,13 @@
         </w:tc>
       </w:tr>
     </w:tbl>
+    <w:p>
+      <w:pPr>
+        <w:rPr>
+          <w:vanish/>
+        </w:rPr>
+      </w:pPr>
+    </w:p>
     <w:p>
       <w:proofErr w:type="spellStart"/>
       <w:r>
@@ -4935,6 +5339,7 @@
         <w:rPr>
           <w:noProof/>
         </w:rPr>
+        <w:lastRenderedPageBreak/>
         <w:drawing>
           <wp:inline distT="0" distB="0" distL="0" distR="0" wp14:anchorId="650B7421" wp14:editId="2375976C">
             <wp:extent cx="5760720" cy="4320540"/>
@@ -5010,7 +5415,6 @@
               <w:rPr>
                 <w:noProof/>
               </w:rPr>
-              <w:lastRenderedPageBreak/>
               <w:drawing>
                 <wp:inline distT="0" distB="0" distL="0" distR="0" wp14:anchorId="014A1A35" wp14:editId="6223A1EE">
                   <wp:extent cx="3029149" cy="3162300"/>
@@ -5139,14 +5543,6 @@
         </w:tc>
       </w:tr>
     </w:tbl>
-    <w:p>
-      <w:pPr>
-        <w:rPr>
-          <w:noProof/>
-        </w:rPr>
-      </w:pPr>
-    </w:p>
-    <w:p/>
     <w:p/>
     <w:p>
       <w:pPr>
@@ -5308,6 +5704,7 @@
       </w:r>
       <w:proofErr w:type="spellStart"/>
       <w:r>
+        <w:lastRenderedPageBreak/>
         <w:t>traditional</w:t>
       </w:r>
       <w:proofErr w:type="spellEnd"/>
@@ -5494,22 +5891,633 @@
         <w:t>.</w:t>
       </w:r>
     </w:p>
-    <w:p/>
-    <w:p/>
-    <w:p/>
-    <w:p/>
-    <w:p/>
-    <w:p/>
     <w:p>
       <w:pPr>
-        <w:pStyle w:val="Heading1"/>
-      </w:pPr>
-      <w:r>
-        <w:lastRenderedPageBreak/>
-        <w:t>Uzay Aracı Otonomisi İçin Hibrit Mantık-Öğrenme Mimarisi ile Güvenli ve Gerçek Zamanlı 3D Yörünge Üretimi</w:t>
-      </w:r>
+        <w:pStyle w:val="Heading2"/>
+      </w:pPr>
+      <w:r>
+        <w:t xml:space="preserve">6. </w:t>
+      </w:r>
+      <w:proofErr w:type="spellStart"/>
+      <w:r>
+        <w:t>References</w:t>
+      </w:r>
+      <w:proofErr w:type="spellEnd"/>
     </w:p>
     <w:p>
+      <w:pPr>
+        <w:numPr>
+          <w:ilvl w:val="0"/>
+          <w:numId w:val="7"/>
+        </w:numPr>
+      </w:pPr>
+      <w:r>
+        <w:t xml:space="preserve">Hart, P. E., </w:t>
+      </w:r>
+      <w:proofErr w:type="spellStart"/>
+      <w:r>
+        <w:t>Nilsson</w:t>
+      </w:r>
+      <w:proofErr w:type="spellEnd"/>
+      <w:r>
+        <w:t xml:space="preserve">, N. J., &amp; Raphael, B. (1968). "A Formal </w:t>
+      </w:r>
+      <w:proofErr w:type="spellStart"/>
+      <w:r>
+        <w:t>Basis</w:t>
+      </w:r>
+      <w:proofErr w:type="spellEnd"/>
+      <w:r>
+        <w:t xml:space="preserve"> </w:t>
+      </w:r>
+      <w:proofErr w:type="spellStart"/>
+      <w:r>
+        <w:t>for</w:t>
+      </w:r>
+      <w:proofErr w:type="spellEnd"/>
+      <w:r>
+        <w:t xml:space="preserve"> </w:t>
+      </w:r>
+      <w:proofErr w:type="spellStart"/>
+      <w:r>
+        <w:t>the</w:t>
+      </w:r>
+      <w:proofErr w:type="spellEnd"/>
+      <w:r>
+        <w:t xml:space="preserve"> </w:t>
+      </w:r>
+      <w:proofErr w:type="spellStart"/>
+      <w:r>
+        <w:t>Heuristic</w:t>
+      </w:r>
+      <w:proofErr w:type="spellEnd"/>
+      <w:r>
+        <w:t xml:space="preserve"> </w:t>
+      </w:r>
+      <w:proofErr w:type="spellStart"/>
+      <w:r>
+        <w:t>Determination</w:t>
+      </w:r>
+      <w:proofErr w:type="spellEnd"/>
+      <w:r>
+        <w:t xml:space="preserve"> of Minimum </w:t>
+      </w:r>
+      <w:proofErr w:type="spellStart"/>
+      <w:r>
+        <w:t>Cost</w:t>
+      </w:r>
+      <w:proofErr w:type="spellEnd"/>
+      <w:r>
+        <w:t xml:space="preserve"> </w:t>
+      </w:r>
+      <w:proofErr w:type="spellStart"/>
+      <w:r>
+        <w:t>Paths</w:t>
+      </w:r>
+      <w:proofErr w:type="spellEnd"/>
+      <w:r>
+        <w:t xml:space="preserve">". </w:t>
+      </w:r>
+      <w:r>
+        <w:rPr>
+          <w:i/>
+          <w:iCs/>
+        </w:rPr>
+        <w:t xml:space="preserve">IEEE </w:t>
+      </w:r>
+      <w:proofErr w:type="spellStart"/>
+      <w:r>
+        <w:rPr>
+          <w:i/>
+          <w:iCs/>
+        </w:rPr>
+        <w:t>Transactions</w:t>
+      </w:r>
+      <w:proofErr w:type="spellEnd"/>
+      <w:r>
+        <w:rPr>
+          <w:i/>
+          <w:iCs/>
+        </w:rPr>
+        <w:t xml:space="preserve"> on </w:t>
+      </w:r>
+      <w:proofErr w:type="spellStart"/>
+      <w:r>
+        <w:rPr>
+          <w:i/>
+          <w:iCs/>
+        </w:rPr>
+        <w:t>Systems</w:t>
+      </w:r>
+      <w:proofErr w:type="spellEnd"/>
+      <w:r>
+        <w:rPr>
+          <w:i/>
+          <w:iCs/>
+        </w:rPr>
+        <w:t xml:space="preserve"> </w:t>
+      </w:r>
+      <w:proofErr w:type="spellStart"/>
+      <w:r>
+        <w:rPr>
+          <w:i/>
+          <w:iCs/>
+        </w:rPr>
+        <w:t>Science</w:t>
+      </w:r>
+      <w:proofErr w:type="spellEnd"/>
+      <w:r>
+        <w:rPr>
+          <w:i/>
+          <w:iCs/>
+        </w:rPr>
+        <w:t xml:space="preserve"> </w:t>
+      </w:r>
+      <w:proofErr w:type="spellStart"/>
+      <w:r>
+        <w:rPr>
+          <w:i/>
+          <w:iCs/>
+        </w:rPr>
+        <w:t>and</w:t>
+      </w:r>
+      <w:proofErr w:type="spellEnd"/>
+      <w:r>
+        <w:rPr>
+          <w:i/>
+          <w:iCs/>
+        </w:rPr>
+        <w:t xml:space="preserve"> </w:t>
+      </w:r>
+      <w:proofErr w:type="spellStart"/>
+      <w:r>
+        <w:rPr>
+          <w:i/>
+          <w:iCs/>
+        </w:rPr>
+        <w:t>Cybernetics</w:t>
+      </w:r>
+      <w:proofErr w:type="spellEnd"/>
+      <w:r>
+        <w:t>.</w:t>
+      </w:r>
+    </w:p>
+    <w:p>
+      <w:pPr>
+        <w:numPr>
+          <w:ilvl w:val="0"/>
+          <w:numId w:val="7"/>
+        </w:numPr>
+      </w:pPr>
+      <w:r>
+        <w:t xml:space="preserve">Karaman, S., &amp; </w:t>
+      </w:r>
+      <w:proofErr w:type="spellStart"/>
+      <w:r>
+        <w:t>Frazzoli</w:t>
+      </w:r>
+      <w:proofErr w:type="spellEnd"/>
+      <w:r>
+        <w:t>, E. (2011). "</w:t>
+      </w:r>
+      <w:proofErr w:type="spellStart"/>
+      <w:r>
+        <w:t>Sampling-based</w:t>
+      </w:r>
+      <w:proofErr w:type="spellEnd"/>
+      <w:r>
+        <w:t xml:space="preserve"> </w:t>
+      </w:r>
+      <w:proofErr w:type="spellStart"/>
+      <w:r>
+        <w:t>algorithms</w:t>
+      </w:r>
+      <w:proofErr w:type="spellEnd"/>
+      <w:r>
+        <w:t xml:space="preserve"> </w:t>
+      </w:r>
+      <w:proofErr w:type="spellStart"/>
+      <w:r>
+        <w:t>for</w:t>
+      </w:r>
+      <w:proofErr w:type="spellEnd"/>
+      <w:r>
+        <w:t xml:space="preserve"> optimal </w:t>
+      </w:r>
+      <w:proofErr w:type="spellStart"/>
+      <w:r>
+        <w:t>motion</w:t>
+      </w:r>
+      <w:proofErr w:type="spellEnd"/>
+      <w:r>
+        <w:t xml:space="preserve"> </w:t>
+      </w:r>
+      <w:proofErr w:type="spellStart"/>
+      <w:r>
+        <w:t>planning</w:t>
+      </w:r>
+      <w:proofErr w:type="spellEnd"/>
+      <w:r>
+        <w:t xml:space="preserve">". </w:t>
+      </w:r>
+      <w:proofErr w:type="spellStart"/>
+      <w:r>
+        <w:rPr>
+          <w:i/>
+          <w:iCs/>
+        </w:rPr>
+        <w:t>The</w:t>
+      </w:r>
+      <w:proofErr w:type="spellEnd"/>
+      <w:r>
+        <w:rPr>
+          <w:i/>
+          <w:iCs/>
+        </w:rPr>
+        <w:t xml:space="preserve"> International </w:t>
+      </w:r>
+      <w:proofErr w:type="spellStart"/>
+      <w:r>
+        <w:rPr>
+          <w:i/>
+          <w:iCs/>
+        </w:rPr>
+        <w:t>Journal</w:t>
+      </w:r>
+      <w:proofErr w:type="spellEnd"/>
+      <w:r>
+        <w:rPr>
+          <w:i/>
+          <w:iCs/>
+        </w:rPr>
+        <w:t xml:space="preserve"> of </w:t>
+      </w:r>
+      <w:proofErr w:type="spellStart"/>
+      <w:r>
+        <w:rPr>
+          <w:i/>
+          <w:iCs/>
+        </w:rPr>
+        <w:t>Robotics</w:t>
+      </w:r>
+      <w:proofErr w:type="spellEnd"/>
+      <w:r>
+        <w:rPr>
+          <w:i/>
+          <w:iCs/>
+        </w:rPr>
+        <w:t xml:space="preserve"> </w:t>
+      </w:r>
+      <w:proofErr w:type="spellStart"/>
+      <w:r>
+        <w:rPr>
+          <w:i/>
+          <w:iCs/>
+        </w:rPr>
+        <w:t>Research</w:t>
+      </w:r>
+      <w:proofErr w:type="spellEnd"/>
+      <w:r>
+        <w:t>.</w:t>
+      </w:r>
+    </w:p>
+    <w:p>
+      <w:pPr>
+        <w:numPr>
+          <w:ilvl w:val="0"/>
+          <w:numId w:val="7"/>
+        </w:numPr>
+      </w:pPr>
+      <w:proofErr w:type="spellStart"/>
+      <w:r>
+        <w:t>Qureshi</w:t>
+      </w:r>
+      <w:proofErr w:type="spellEnd"/>
+      <w:r>
+        <w:t xml:space="preserve">, A. H., et al. (2019). "Motion Planning Networks". </w:t>
+      </w:r>
+      <w:r>
+        <w:rPr>
+          <w:i/>
+          <w:iCs/>
+        </w:rPr>
+        <w:t xml:space="preserve">International Conference on </w:t>
+      </w:r>
+      <w:proofErr w:type="spellStart"/>
+      <w:r>
+        <w:rPr>
+          <w:i/>
+          <w:iCs/>
+        </w:rPr>
+        <w:t>Robotics</w:t>
+      </w:r>
+      <w:proofErr w:type="spellEnd"/>
+      <w:r>
+        <w:rPr>
+          <w:i/>
+          <w:iCs/>
+        </w:rPr>
+        <w:t xml:space="preserve"> </w:t>
+      </w:r>
+      <w:proofErr w:type="spellStart"/>
+      <w:r>
+        <w:rPr>
+          <w:i/>
+          <w:iCs/>
+        </w:rPr>
+        <w:t>and</w:t>
+      </w:r>
+      <w:proofErr w:type="spellEnd"/>
+      <w:r>
+        <w:rPr>
+          <w:i/>
+          <w:iCs/>
+        </w:rPr>
+        <w:t xml:space="preserve"> </w:t>
+      </w:r>
+      <w:proofErr w:type="spellStart"/>
+      <w:r>
+        <w:rPr>
+          <w:i/>
+          <w:iCs/>
+        </w:rPr>
+        <w:t>Automation</w:t>
+      </w:r>
+      <w:proofErr w:type="spellEnd"/>
+      <w:r>
+        <w:rPr>
+          <w:i/>
+          <w:iCs/>
+        </w:rPr>
+        <w:t xml:space="preserve"> (ICRA)</w:t>
+      </w:r>
+      <w:r>
+        <w:t>.</w:t>
+      </w:r>
+    </w:p>
+    <w:p>
+      <w:pPr>
+        <w:numPr>
+          <w:ilvl w:val="0"/>
+          <w:numId w:val="7"/>
+        </w:numPr>
+      </w:pPr>
+      <w:proofErr w:type="spellStart"/>
+      <w:r>
+        <w:t>Rubí</w:t>
+      </w:r>
+      <w:proofErr w:type="spellEnd"/>
+      <w:r>
+        <w:t>, B., et al. (2020). "</w:t>
+      </w:r>
+      <w:proofErr w:type="spellStart"/>
+      <w:r>
+        <w:t>Deep</w:t>
+      </w:r>
+      <w:proofErr w:type="spellEnd"/>
+      <w:r>
+        <w:t xml:space="preserve"> Learning-</w:t>
+      </w:r>
+      <w:proofErr w:type="spellStart"/>
+      <w:r>
+        <w:t>based</w:t>
+      </w:r>
+      <w:proofErr w:type="spellEnd"/>
+      <w:r>
+        <w:t xml:space="preserve"> </w:t>
+      </w:r>
+      <w:proofErr w:type="spellStart"/>
+      <w:r>
+        <w:t>Path</w:t>
+      </w:r>
+      <w:proofErr w:type="spellEnd"/>
+      <w:r>
+        <w:t xml:space="preserve"> Planning </w:t>
+      </w:r>
+      <w:proofErr w:type="spellStart"/>
+      <w:r>
+        <w:t>for</w:t>
+      </w:r>
+      <w:proofErr w:type="spellEnd"/>
+      <w:r>
+        <w:t xml:space="preserve"> </w:t>
+      </w:r>
+      <w:proofErr w:type="spellStart"/>
+      <w:r>
+        <w:t>Multirotor</w:t>
+      </w:r>
+      <w:proofErr w:type="spellEnd"/>
+      <w:r>
+        <w:t xml:space="preserve"> </w:t>
+      </w:r>
+      <w:proofErr w:type="spellStart"/>
+      <w:r>
+        <w:t>Aerial</w:t>
+      </w:r>
+      <w:proofErr w:type="spellEnd"/>
+      <w:r>
+        <w:t xml:space="preserve"> </w:t>
+      </w:r>
+      <w:proofErr w:type="spellStart"/>
+      <w:r>
+        <w:t>Vehicles</w:t>
+      </w:r>
+      <w:proofErr w:type="spellEnd"/>
+      <w:r>
+        <w:t xml:space="preserve"> in </w:t>
+      </w:r>
+      <w:proofErr w:type="spellStart"/>
+      <w:r>
+        <w:t>Unknown</w:t>
+      </w:r>
+      <w:proofErr w:type="spellEnd"/>
+      <w:r>
+        <w:t xml:space="preserve"> </w:t>
+      </w:r>
+      <w:proofErr w:type="spellStart"/>
+      <w:r>
+        <w:t>Environments</w:t>
+      </w:r>
+      <w:proofErr w:type="spellEnd"/>
+      <w:r>
+        <w:t xml:space="preserve">". </w:t>
+      </w:r>
+      <w:r>
+        <w:rPr>
+          <w:i/>
+          <w:iCs/>
+        </w:rPr>
+        <w:t xml:space="preserve">International Conference on </w:t>
+      </w:r>
+      <w:proofErr w:type="spellStart"/>
+      <w:r>
+        <w:rPr>
+          <w:i/>
+          <w:iCs/>
+        </w:rPr>
+        <w:t>Unmanned</w:t>
+      </w:r>
+      <w:proofErr w:type="spellEnd"/>
+      <w:r>
+        <w:rPr>
+          <w:i/>
+          <w:iCs/>
+        </w:rPr>
+        <w:t xml:space="preserve"> Aircraft </w:t>
+      </w:r>
+      <w:proofErr w:type="spellStart"/>
+      <w:r>
+        <w:rPr>
+          <w:i/>
+          <w:iCs/>
+        </w:rPr>
+        <w:t>Systems</w:t>
+      </w:r>
+      <w:proofErr w:type="spellEnd"/>
+      <w:r>
+        <w:rPr>
+          <w:i/>
+          <w:iCs/>
+        </w:rPr>
+        <w:t xml:space="preserve"> (ICUAS)</w:t>
+      </w:r>
+      <w:r>
+        <w:t>.</w:t>
+      </w:r>
+    </w:p>
+    <w:p>
+      <w:pPr>
+        <w:numPr>
+          <w:ilvl w:val="0"/>
+          <w:numId w:val="7"/>
+        </w:numPr>
+      </w:pPr>
+      <w:proofErr w:type="spellStart"/>
+      <w:r>
+        <w:t>Khatib</w:t>
+      </w:r>
+      <w:proofErr w:type="spellEnd"/>
+      <w:r>
+        <w:t xml:space="preserve">, O. (1986). "Real-time </w:t>
+      </w:r>
+      <w:proofErr w:type="spellStart"/>
+      <w:r>
+        <w:t>obstacle</w:t>
+      </w:r>
+      <w:proofErr w:type="spellEnd"/>
+      <w:r>
+        <w:t xml:space="preserve"> </w:t>
+      </w:r>
+      <w:proofErr w:type="spellStart"/>
+      <w:r>
+        <w:t>avoidance</w:t>
+      </w:r>
+      <w:proofErr w:type="spellEnd"/>
+      <w:r>
+        <w:t xml:space="preserve"> </w:t>
+      </w:r>
+      <w:proofErr w:type="spellStart"/>
+      <w:r>
+        <w:t>for</w:t>
+      </w:r>
+      <w:proofErr w:type="spellEnd"/>
+      <w:r>
+        <w:t xml:space="preserve"> </w:t>
+      </w:r>
+      <w:proofErr w:type="spellStart"/>
+      <w:r>
+        <w:t>manipulators</w:t>
+      </w:r>
+      <w:proofErr w:type="spellEnd"/>
+      <w:r>
+        <w:t xml:space="preserve"> </w:t>
+      </w:r>
+      <w:proofErr w:type="spellStart"/>
+      <w:r>
+        <w:t>and</w:t>
+      </w:r>
+      <w:proofErr w:type="spellEnd"/>
+      <w:r>
+        <w:t xml:space="preserve"> mobile </w:t>
+      </w:r>
+      <w:proofErr w:type="spellStart"/>
+      <w:r>
+        <w:t>robots</w:t>
+      </w:r>
+      <w:proofErr w:type="spellEnd"/>
+      <w:r>
+        <w:t xml:space="preserve">". </w:t>
+      </w:r>
+      <w:proofErr w:type="spellStart"/>
+      <w:r>
+        <w:rPr>
+          <w:i/>
+          <w:iCs/>
+        </w:rPr>
+        <w:t>The</w:t>
+      </w:r>
+      <w:proofErr w:type="spellEnd"/>
+      <w:r>
+        <w:rPr>
+          <w:i/>
+          <w:iCs/>
+        </w:rPr>
+        <w:t xml:space="preserve"> International </w:t>
+      </w:r>
+      <w:proofErr w:type="spellStart"/>
+      <w:r>
+        <w:rPr>
+          <w:i/>
+          <w:iCs/>
+        </w:rPr>
+        <w:t>Journal</w:t>
+      </w:r>
+      <w:proofErr w:type="spellEnd"/>
+      <w:r>
+        <w:rPr>
+          <w:i/>
+          <w:iCs/>
+        </w:rPr>
+        <w:t xml:space="preserve"> of </w:t>
+      </w:r>
+      <w:proofErr w:type="spellStart"/>
+      <w:r>
+        <w:rPr>
+          <w:i/>
+          <w:iCs/>
+        </w:rPr>
+        <w:t>Robotics</w:t>
+      </w:r>
+      <w:proofErr w:type="spellEnd"/>
+      <w:r>
+        <w:rPr>
+          <w:i/>
+          <w:iCs/>
+        </w:rPr>
+        <w:t xml:space="preserve"> </w:t>
+      </w:r>
+      <w:proofErr w:type="spellStart"/>
+      <w:r>
+        <w:rPr>
+          <w:i/>
+          <w:iCs/>
+        </w:rPr>
+        <w:t>Research</w:t>
+      </w:r>
+      <w:proofErr w:type="spellEnd"/>
+      <w:r>
+        <w:t xml:space="preserve"> (APF Referansı).</w:t>
+      </w:r>
+    </w:p>
+    <w:p>
+      <w:pPr>
+        <w:pStyle w:val="Heading1"/>
+      </w:pPr>
+      <w:r>
+        <w:t>Uzay Aracı Otonomisi İçin Hibrit Mantık-Öğrenme Mimarisi ile Güvenli ve Gerçek Zamanlı 3D Yörünge Üretimi</w:t>
+      </w:r>
+    </w:p>
+    <w:p>
       <w:r>
         <w:rPr>
           <w:b/>
@@ -5594,7 +6602,11 @@
       </w:r>
       <w:proofErr w:type="spellEnd"/>
       <w:r>
-        <w:t xml:space="preserve"> bir MLP yapısı geliştirilmiştir. Mutlak güvenliği sağlamak adına, ağın ürettiği ham tahminler, Yapay Potansiyel Alanlar (APF) kullanan fizik tabanlı bir onarım katmanından geçirilir; bu katman çarpışma risklerini milisaniyeler içinde düzeltir. Deneysel sonuçlar, hibrit sistemimizin, pratikte sınırsız süre tanınan A* taban hattına kıyasla </w:t>
+        <w:t xml:space="preserve"> bir MLP yapısı geliştirilmiştir. Mutlak güvenliği sağlamak adına, ağın ürettiği ham tahminler, Yapay Potansiyel Alanlar (APF) kullanan fizik tabanlı bir onarım katmanından geçirilir; bu katman çarpışma risklerini milisaniyeler içinde düzeltir. Deneysel sonuçlar, hibrit sistemimizin, pratikte sınırsız süre tanınan A* taban hattına </w:t>
+      </w:r>
+      <w:r>
+        <w:lastRenderedPageBreak/>
+        <w:t xml:space="preserve">kıyasla </w:t>
       </w:r>
       <w:r>
         <w:rPr>
@@ -5750,11 +6762,7 @@
       </w:r>
       <w:proofErr w:type="spellEnd"/>
       <w:r>
-        <w:t xml:space="preserve">) işleme </w:t>
-      </w:r>
-      <w:r>
-        <w:lastRenderedPageBreak/>
-        <w:t>indirgiyoruz. Ancak sinir ağları stokastik (olasılıksal) yapıdadır ve %100 güvenlik garanti edemezler. Bu boşluğu deterministik bir "Mantık" (Fiziksel Onarım) katmanı ile doldurarak hem hızlı (Öğrenme) hem de güvenli (Mantık) bir sistem oluşturuyoruz.</w:t>
+        <w:t>) işleme indirgiyoruz. Ancak sinir ağları stokastik (olasılıksal) yapıdadır ve %100 güvenlik garanti edemezler. Bu boşluğu deterministik bir "Mantık" (Fiziksel Onarım) katmanı ile doldurarak hem hızlı (Öğrenme) hem de güvenli (Mantık) bir sistem oluşturuyoruz.</w:t>
       </w:r>
     </w:p>
     <w:p>
@@ -6031,6 +7039,7 @@
           <w:b/>
           <w:bCs/>
         </w:rPr>
+        <w:lastRenderedPageBreak/>
         <w:t>Öznitelik Enjeksiyonu</w:t>
       </w:r>
       <w:r>
@@ -6280,7 +7289,6 @@
         <w:pStyle w:val="Heading3"/>
       </w:pPr>
       <w:r>
-        <w:lastRenderedPageBreak/>
         <w:t>Tablo 1: Karşılaştırmalı Performans Analizi</w:t>
       </w:r>
     </w:p>
@@ -6291,10 +7299,10 @@
         <w:tblLook w:val="04A0" w:firstRow="1" w:lastRow="0" w:firstColumn="1" w:lastColumn="0" w:noHBand="0" w:noVBand="1"/>
       </w:tblPr>
       <w:tblGrid>
-        <w:gridCol w:w="1987"/>
-        <w:gridCol w:w="2302"/>
-        <w:gridCol w:w="2537"/>
-        <w:gridCol w:w="2236"/>
+        <w:gridCol w:w="1993"/>
+        <w:gridCol w:w="2310"/>
+        <w:gridCol w:w="2548"/>
+        <w:gridCol w:w="2157"/>
       </w:tblGrid>
       <w:tr>
         <w:tc>
@@ -6429,10 +7437,6 @@
               <w:spacing w:after="160" w:line="278" w:lineRule="auto"/>
             </w:pPr>
             <w:r>
-              <w:rPr>
-                <w:b/>
-                <w:bCs/>
-              </w:rPr>
               <w:t>%100</w:t>
             </w:r>
           </w:p>
@@ -6445,8 +7449,16 @@
           <w:p>
             <w:pPr>
               <w:spacing w:after="160" w:line="278" w:lineRule="auto"/>
+              <w:rPr>
+                <w:b/>
+                <w:bCs/>
+              </w:rPr>
             </w:pPr>
             <w:r>
+              <w:rPr>
+                <w:b/>
+                <w:bCs/>
+              </w:rPr>
               <w:t>Eşit Güvenilirlik</w:t>
             </w:r>
           </w:p>
@@ -6527,11 +7539,78 @@
               <w:spacing w:after="160" w:line="278" w:lineRule="auto"/>
             </w:pPr>
             <w:r>
+              <w:t>13.0 Kat Daha Hızlı</w:t>
+            </w:r>
+          </w:p>
+        </w:tc>
+      </w:tr>
+      <w:tr>
+        <w:tc>
+          <w:tcPr>
+            <w:tcW w:w="0" w:type="auto"/>
+          </w:tcPr>
+          <w:p>
+            <w:pPr>
               <w:rPr>
                 <w:b/>
                 <w:bCs/>
               </w:rPr>
-              <w:t>13.0 Kat Daha Hızlı</w:t>
+            </w:pPr>
+            <w:r>
+              <w:rPr>
+                <w:b/>
+                <w:bCs/>
+              </w:rPr>
+              <w:t>Maksimum Ram</w:t>
+            </w:r>
+          </w:p>
+        </w:tc>
+        <w:tc>
+          <w:tcPr>
+            <w:tcW w:w="0" w:type="auto"/>
+          </w:tcPr>
+          <w:p>
+            <w:r>
+              <w:t>~850 MB</w:t>
+            </w:r>
+          </w:p>
+        </w:tc>
+        <w:tc>
+          <w:tcPr>
+            <w:tcW w:w="0" w:type="auto"/>
+          </w:tcPr>
+          <w:p>
+            <w:pPr>
+              <w:rPr>
+                <w:b/>
+                <w:bCs/>
+              </w:rPr>
+            </w:pPr>
+            <w:r>
+              <w:rPr>
+                <w:b/>
+                <w:bCs/>
+              </w:rPr>
+              <w:t>~185 MB</w:t>
+            </w:r>
+          </w:p>
+        </w:tc>
+        <w:tc>
+          <w:tcPr>
+            <w:tcW w:w="0" w:type="auto"/>
+          </w:tcPr>
+          <w:p>
+            <w:pPr>
+              <w:rPr>
+                <w:b/>
+                <w:bCs/>
+              </w:rPr>
+            </w:pPr>
+            <w:r>
+              <w:t xml:space="preserve">4.5x </w:t>
+            </w:r>
+            <w:r>
+              <w:t>Verimli</w:t>
             </w:r>
           </w:p>
         </w:tc>
@@ -6582,12 +7661,24 @@
           <w:p>
             <w:pPr>
               <w:spacing w:after="160" w:line="278" w:lineRule="auto"/>
+              <w:rPr>
+                <w:b/>
+                <w:bCs/>
+              </w:rPr>
             </w:pPr>
             <w:r>
+              <w:rPr>
+                <w:b/>
+                <w:bCs/>
+              </w:rPr>
               <w:t xml:space="preserve">~600 </w:t>
             </w:r>
             <w:proofErr w:type="spellStart"/>
             <w:r>
+              <w:rPr>
+                <w:b/>
+                <w:bCs/>
+              </w:rPr>
               <w:t>ms</w:t>
             </w:r>
             <w:proofErr w:type="spellEnd"/>
@@ -7519,6 +8610,119 @@
       </w:rPr>
     </w:lvl>
   </w:abstractNum>
+  <w:abstractNum w:abstractNumId="6" w15:restartNumberingAfterBreak="0">
+    <w:nsid w:val="7F6E6397"/>
+    <w:multiLevelType w:val="multilevel"/>
+    <w:tmpl w:val="BC6E7498"/>
+    <w:lvl w:ilvl="0">
+      <w:start w:val="1"/>
+      <w:numFmt w:val="decimal"/>
+      <w:lvlText w:val="%1."/>
+      <w:lvlJc w:val="left"/>
+      <w:pPr>
+        <w:tabs>
+          <w:tab w:val="num" w:pos="720"/>
+        </w:tabs>
+        <w:ind w:left="720" w:hanging="360"/>
+      </w:pPr>
+    </w:lvl>
+    <w:lvl w:ilvl="1" w:tentative="1">
+      <w:start w:val="1"/>
+      <w:numFmt w:val="decimal"/>
+      <w:lvlText w:val="%2."/>
+      <w:lvlJc w:val="left"/>
+      <w:pPr>
+        <w:tabs>
+          <w:tab w:val="num" w:pos="1440"/>
+        </w:tabs>
+        <w:ind w:left="1440" w:hanging="360"/>
+      </w:pPr>
+    </w:lvl>
+    <w:lvl w:ilvl="2" w:tentative="1">
+      <w:start w:val="1"/>
+      <w:numFmt w:val="decimal"/>
+      <w:lvlText w:val="%3."/>
+      <w:lvlJc w:val="left"/>
+      <w:pPr>
+        <w:tabs>
+          <w:tab w:val="num" w:pos="2160"/>
+        </w:tabs>
+        <w:ind w:left="2160" w:hanging="360"/>
+      </w:pPr>
+    </w:lvl>
+    <w:lvl w:ilvl="3" w:tentative="1">
+      <w:start w:val="1"/>
+      <w:numFmt w:val="decimal"/>
+      <w:lvlText w:val="%4."/>
+      <w:lvlJc w:val="left"/>
+      <w:pPr>
+        <w:tabs>
+          <w:tab w:val="num" w:pos="2880"/>
+        </w:tabs>
+        <w:ind w:left="2880" w:hanging="360"/>
+      </w:pPr>
+    </w:lvl>
+    <w:lvl w:ilvl="4" w:tentative="1">
+      <w:start w:val="1"/>
+      <w:numFmt w:val="decimal"/>
+      <w:lvlText w:val="%5."/>
+      <w:lvlJc w:val="left"/>
+      <w:pPr>
+        <w:tabs>
+          <w:tab w:val="num" w:pos="3600"/>
+        </w:tabs>
+        <w:ind w:left="3600" w:hanging="360"/>
+      </w:pPr>
+    </w:lvl>
+    <w:lvl w:ilvl="5" w:tentative="1">
+      <w:start w:val="1"/>
+      <w:numFmt w:val="decimal"/>
+      <w:lvlText w:val="%6."/>
+      <w:lvlJc w:val="left"/>
+      <w:pPr>
+        <w:tabs>
+          <w:tab w:val="num" w:pos="4320"/>
+        </w:tabs>
+        <w:ind w:left="4320" w:hanging="360"/>
+      </w:pPr>
+    </w:lvl>
+    <w:lvl w:ilvl="6" w:tentative="1">
+      <w:start w:val="1"/>
+      <w:numFmt w:val="decimal"/>
+      <w:lvlText w:val="%7."/>
+      <w:lvlJc w:val="left"/>
+      <w:pPr>
+        <w:tabs>
+          <w:tab w:val="num" w:pos="5040"/>
+        </w:tabs>
+        <w:ind w:left="5040" w:hanging="360"/>
+      </w:pPr>
+    </w:lvl>
+    <w:lvl w:ilvl="7" w:tentative="1">
+      <w:start w:val="1"/>
+      <w:numFmt w:val="decimal"/>
+      <w:lvlText w:val="%8."/>
+      <w:lvlJc w:val="left"/>
+      <w:pPr>
+        <w:tabs>
+          <w:tab w:val="num" w:pos="5760"/>
+        </w:tabs>
+        <w:ind w:left="5760" w:hanging="360"/>
+      </w:pPr>
+    </w:lvl>
+    <w:lvl w:ilvl="8" w:tentative="1">
+      <w:start w:val="1"/>
+      <w:numFmt w:val="decimal"/>
+      <w:lvlText w:val="%9."/>
+      <w:lvlJc w:val="left"/>
+      <w:pPr>
+        <w:tabs>
+          <w:tab w:val="num" w:pos="6480"/>
+        </w:tabs>
+        <w:ind w:left="6480" w:hanging="360"/>
+      </w:pPr>
+    </w:lvl>
+  </w:abstractNum>
   <w:num w:numId="1" w16cid:durableId="1207989010">
     <w:abstractNumId w:val="2"/>
   </w:num>
@@ -7536,6 +8740,9 @@
   </w:num>
   <w:num w:numId="6" w16cid:durableId="1849757141">
     <w:abstractNumId w:val="1"/>
+  </w:num>
+  <w:num w:numId="7" w16cid:durableId="1139491229">
+    <w:abstractNumId w:val="6"/>
   </w:num>
 </w:numbering>
 </file>
@@ -8481,6 +9688,17 @@
       <w:color w:val="666666"/>
     </w:rPr>
   </w:style>
+  <w:style w:type="character" w:styleId="Strong">
+    <w:name w:val="Strong"/>
+    <w:basedOn w:val="DefaultParagraphFont"/>
+    <w:uiPriority w:val="22"/>
+    <w:qFormat/>
+    <w:rsid w:val="00123A2C"/>
+    <w:rPr>
+      <w:b/>
+      <w:bCs/>
+    </w:rPr>
+  </w:style>
 </w:styles>
 </file>
 

</xml_diff>